<commit_message>
Update .asta and visão
</commit_message>
<xml_diff>
--- a/1.Requisitos/IFBandeja - Visão.docx
+++ b/1.Requisitos/IFBandeja - Visão.docx
@@ -199,6 +199,7 @@
                               <w:dataBinding w:prefixMappings="xmlns:ns0='http://purl.org/dc/elements/1.1/' xmlns:ns1='http://schemas.openxmlformats.org/package/2006/metadata/core-properties' " w:xpath="/ns1:coreProperties[1]/ns0:title[1]" w:storeItemID="{6C3C8BC8-F283-45AE-878A-BAB7291924A1}"/>
                               <w:text/>
                             </w:sdtPr>
+                            <w:sdtEndPr/>
                             <w:sdtContent>
                               <w:p>
                                 <w:pPr>
@@ -366,6 +367,7 @@
                               <w:dataBinding w:prefixMappings="xmlns:ns0='http://purl.org/dc/elements/1.1/' xmlns:ns1='http://schemas.openxmlformats.org/package/2006/metadata/core-properties' " w:xpath="/ns1:coreProperties[1]/ns0:subject[1]" w:storeItemID="{6C3C8BC8-F283-45AE-878A-BAB7291924A1}"/>
                               <w:text/>
                             </w:sdtPr>
+                            <w:sdtEndPr/>
                             <w:sdtContent>
                               <w:p>
                                 <w:pPr>
@@ -627,6 +629,7 @@
                               <w:dataBinding w:prefixMappings="xmlns:ns0='http://schemas.openxmlformats.org/officeDocument/2006/extended-properties' " w:xpath="/ns0:Properties[1]/ns0:Manager[1]" w:storeItemID="{6668398D-A668-4E3E-A5EB-62B293D839F1}"/>
                               <w:text/>
                             </w:sdtPr>
+                            <w:sdtEndPr/>
                             <w:sdtContent>
                               <w:p>
                                 <w:pPr>
@@ -2667,11 +2670,13 @@
             <w:pPr>
               <w:pStyle w:val="Instruo"/>
               <w:rPr>
+                <w:color w:val="auto"/>
                 <w:lang w:val="pt-PT"/>
               </w:rPr>
             </w:pPr>
             <w:r>
               <w:rPr>
+                <w:color w:val="auto"/>
                 <w:lang w:val="pt-PT"/>
               </w:rPr>
               <w:t>Agháta Anastásia</w:t>
@@ -2686,11 +2691,13 @@
             <w:pPr>
               <w:pStyle w:val="Instruo"/>
               <w:rPr>
+                <w:color w:val="auto"/>
                 <w:lang w:val="pt-PT"/>
               </w:rPr>
             </w:pPr>
             <w:r>
               <w:rPr>
+                <w:color w:val="auto"/>
                 <w:lang w:val="pt-PT"/>
               </w:rPr>
               <w:t>Aluno de ensino médio</w:t>
@@ -2705,11 +2712,13 @@
             <w:pPr>
               <w:pStyle w:val="Instruo"/>
               <w:rPr>
+                <w:color w:val="auto"/>
                 <w:lang w:val="pt-PT"/>
               </w:rPr>
             </w:pPr>
             <w:r>
               <w:rPr>
+                <w:color w:val="auto"/>
                 <w:lang w:val="pt-PT"/>
               </w:rPr>
               <w:t>Acessar o site para fazer pedido</w:t>
@@ -2726,11 +2735,13 @@
             <w:pPr>
               <w:pStyle w:val="Instruo"/>
               <w:rPr>
+                <w:color w:val="auto"/>
                 <w:lang w:val="pt-PT"/>
               </w:rPr>
             </w:pPr>
             <w:r>
               <w:rPr>
+                <w:color w:val="auto"/>
                 <w:lang w:val="pt-PT"/>
               </w:rPr>
               <w:t>Yuri</w:t>
@@ -2745,11 +2756,13 @@
             <w:pPr>
               <w:pStyle w:val="Instruo"/>
               <w:rPr>
+                <w:color w:val="auto"/>
                 <w:lang w:val="pt-PT"/>
               </w:rPr>
             </w:pPr>
             <w:r>
               <w:rPr>
+                <w:color w:val="auto"/>
                 <w:lang w:val="pt-PT"/>
               </w:rPr>
               <w:t>Aluno de ensino médio</w:t>
@@ -2764,11 +2777,13 @@
             <w:pPr>
               <w:pStyle w:val="Instruo"/>
               <w:rPr>
+                <w:color w:val="auto"/>
                 <w:lang w:val="pt-PT"/>
               </w:rPr>
             </w:pPr>
             <w:r>
               <w:rPr>
+                <w:color w:val="auto"/>
                 <w:lang w:val="pt-PT"/>
               </w:rPr>
               <w:t>Acessar o site para fazer pedido</w:t>
@@ -2785,11 +2800,13 @@
             <w:pPr>
               <w:pStyle w:val="Instruo"/>
               <w:rPr>
+                <w:color w:val="auto"/>
                 <w:lang w:val="pt-PT"/>
               </w:rPr>
             </w:pPr>
             <w:r>
               <w:rPr>
+                <w:color w:val="auto"/>
                 <w:lang w:val="pt-PT"/>
               </w:rPr>
               <w:t>CAE</w:t>
@@ -2804,11 +2821,13 @@
             <w:pPr>
               <w:pStyle w:val="Instruo"/>
               <w:rPr>
+                <w:color w:val="auto"/>
                 <w:lang w:val="pt-PT"/>
               </w:rPr>
             </w:pPr>
             <w:r>
               <w:rPr>
+                <w:color w:val="auto"/>
                 <w:lang w:val="pt-PT"/>
               </w:rPr>
               <w:t>Administrador</w:t>
@@ -2823,11 +2842,13 @@
             <w:pPr>
               <w:pStyle w:val="Instruo"/>
               <w:rPr>
+                <w:color w:val="auto"/>
                 <w:lang w:val="pt-PT"/>
               </w:rPr>
             </w:pPr>
             <w:r>
               <w:rPr>
+                <w:color w:val="auto"/>
                 <w:lang w:val="pt-PT"/>
               </w:rPr>
               <w:t>Receber os pedidos e avaliar justificativas</w:t>
@@ -2844,11 +2865,13 @@
             <w:pPr>
               <w:pStyle w:val="Instruo"/>
               <w:rPr>
+                <w:color w:val="auto"/>
                 <w:lang w:val="pt-PT"/>
               </w:rPr>
             </w:pPr>
             <w:r>
               <w:rPr>
+                <w:color w:val="auto"/>
                 <w:lang w:val="pt-PT"/>
               </w:rPr>
               <w:t>Servidor</w:t>
@@ -2863,6 +2886,7 @@
             <w:pPr>
               <w:pStyle w:val="Instruo"/>
               <w:rPr>
+                <w:color w:val="auto"/>
                 <w:lang w:val="pt-PT"/>
               </w:rPr>
             </w:pPr>
@@ -2876,6 +2900,7 @@
             <w:pPr>
               <w:pStyle w:val="Instruo"/>
               <w:rPr>
+                <w:color w:val="auto"/>
                 <w:lang w:val="pt-PT"/>
               </w:rPr>
             </w:pPr>
@@ -2908,17 +2933,11 @@
         <w:rPr>
           <w:lang w:val="pt-PT"/>
         </w:rPr>
-        <w:t>Imposta</w:t>
+        <w:t>Impostas</w:t>
       </w:r>
       <w:bookmarkStart w:id="21" w:name="_GoBack"/>
+      <w:bookmarkEnd w:id="20"/>
       <w:bookmarkEnd w:id="21"/>
-      <w:r>
-        <w:rPr>
-          <w:lang w:val="pt-PT"/>
-        </w:rPr>
-        <w:t>s</w:t>
-      </w:r>
-      <w:bookmarkEnd w:id="20"/>
     </w:p>
     <w:p>
       <w:pPr>
@@ -2980,13 +2999,7 @@
         <w:pStyle w:val="PargrafodaLista"/>
       </w:pPr>
       <w:r>
-        <w:t>Apenas alunos do Ensino Superior e Servidores realizam o pagamento.</w:t>
-      </w:r>
-      <w:r>
-        <w:t xml:space="preserve"> </w:t>
-      </w:r>
-      <w:r>
-        <w:t>Alunos do Ensino Médio são isentos de pagamento.</w:t>
+        <w:t>Apenas alunos do Ensino Superior e Servidores realizam o pagamento. Alunos do Ensino Médio são isentos de pagamento.</w:t>
       </w:r>
     </w:p>
     <w:p>
@@ -3517,27 +3530,14 @@
           <w:r>
             <w:t xml:space="preserve"> de </w:t>
           </w:r>
-          <w:r>
-            <w:fldChar w:fldCharType="begin"/>
-          </w:r>
-          <w:r>
-            <w:instrText xml:space="preserve"> NUMPAGES </w:instrText>
-          </w:r>
-          <w:r>
-            <w:fldChar w:fldCharType="separate"/>
-          </w:r>
-          <w:r>
-            <w:rPr>
-              <w:noProof/>
-            </w:rPr>
-            <w:t>3</w:t>
-          </w:r>
-          <w:r>
-            <w:rPr>
-              <w:noProof/>
-            </w:rPr>
-            <w:fldChar w:fldCharType="end"/>
-          </w:r>
+          <w:fldSimple w:instr=" NUMPAGES ">
+            <w:r>
+              <w:rPr>
+                <w:noProof/>
+              </w:rPr>
+              <w:t>3</w:t>
+            </w:r>
+          </w:fldSimple>
         </w:p>
       </w:tc>
     </w:tr>
@@ -3671,27 +3671,14 @@
           <w:r>
             <w:t xml:space="preserve"> de </w:t>
           </w:r>
-          <w:r>
-            <w:fldChar w:fldCharType="begin"/>
-          </w:r>
-          <w:r>
-            <w:instrText xml:space="preserve"> NUMPAGES </w:instrText>
-          </w:r>
-          <w:r>
-            <w:fldChar w:fldCharType="separate"/>
-          </w:r>
-          <w:r>
-            <w:rPr>
-              <w:noProof/>
-            </w:rPr>
-            <w:t>3</w:t>
-          </w:r>
-          <w:r>
-            <w:rPr>
-              <w:noProof/>
-            </w:rPr>
-            <w:fldChar w:fldCharType="end"/>
-          </w:r>
+          <w:fldSimple w:instr=" NUMPAGES ">
+            <w:r>
+              <w:rPr>
+                <w:noProof/>
+              </w:rPr>
+              <w:t>3</w:t>
+            </w:r>
+          </w:fldSimple>
         </w:p>
       </w:tc>
     </w:tr>
@@ -3825,27 +3812,14 @@
           <w:r>
             <w:t xml:space="preserve"> de </w:t>
           </w:r>
-          <w:r>
-            <w:fldChar w:fldCharType="begin"/>
-          </w:r>
-          <w:r>
-            <w:instrText xml:space="preserve"> NUMPAGES </w:instrText>
-          </w:r>
-          <w:r>
-            <w:fldChar w:fldCharType="separate"/>
-          </w:r>
-          <w:r>
-            <w:rPr>
-              <w:noProof/>
-            </w:rPr>
-            <w:t>3</w:t>
-          </w:r>
-          <w:r>
-            <w:rPr>
-              <w:noProof/>
-            </w:rPr>
-            <w:fldChar w:fldCharType="end"/>
-          </w:r>
+          <w:fldSimple w:instr=" NUMPAGES ">
+            <w:r>
+              <w:rPr>
+                <w:noProof/>
+              </w:rPr>
+              <w:t>3</w:t>
+            </w:r>
+          </w:fldSimple>
         </w:p>
       </w:tc>
     </w:tr>
@@ -3896,6 +3870,7 @@
           <w:dataBinding w:prefixMappings="xmlns:ns0='http://schemas.openxmlformats.org/officeDocument/2006/extended-properties' " w:xpath="/ns0:Properties[1]/ns0:Manager[1]" w:storeItemID="{6668398D-A668-4E3E-A5EB-62B293D839F1}"/>
           <w:text/>
         </w:sdtPr>
+        <w:sdtEndPr/>
         <w:sdtContent>
           <w:tc>
             <w:tcPr>
@@ -3930,6 +3905,7 @@
           <w:dataBinding w:prefixMappings="xmlns:ns0='http://purl.org/dc/elements/1.1/' xmlns:ns1='http://schemas.openxmlformats.org/package/2006/metadata/core-properties' " w:xpath="/ns1:coreProperties[1]/ns0:subject[1]" w:storeItemID="{6C3C8BC8-F283-45AE-878A-BAB7291924A1}"/>
           <w:text/>
         </w:sdtPr>
+        <w:sdtEndPr/>
         <w:sdtContent>
           <w:tc>
             <w:tcPr>
@@ -3985,27 +3961,14 @@
           <w:r>
             <w:t xml:space="preserve"> de </w:t>
           </w:r>
-          <w:r>
-            <w:fldChar w:fldCharType="begin"/>
-          </w:r>
-          <w:r>
-            <w:instrText xml:space="preserve"> NUMPAGES </w:instrText>
-          </w:r>
-          <w:r>
-            <w:fldChar w:fldCharType="separate"/>
-          </w:r>
-          <w:r>
-            <w:rPr>
-              <w:noProof/>
-            </w:rPr>
-            <w:t>7</w:t>
-          </w:r>
-          <w:r>
-            <w:rPr>
-              <w:noProof/>
-            </w:rPr>
-            <w:fldChar w:fldCharType="end"/>
-          </w:r>
+          <w:fldSimple w:instr=" NUMPAGES ">
+            <w:r>
+              <w:rPr>
+                <w:noProof/>
+              </w:rPr>
+              <w:t>7</w:t>
+            </w:r>
+          </w:fldSimple>
         </w:p>
       </w:tc>
     </w:tr>
@@ -4017,11 +3980,21 @@
     <w:r>
       <w:t xml:space="preserve">vs: </w:t>
     </w:r>
-    <w:fldSimple w:instr=" DOCPROPERTY  &quot;Versão Modelo&quot;  \* MERGEFORMAT ">
-      <w:r>
-        <w:t>1</w:t>
-      </w:r>
-    </w:fldSimple>
+    <w:r>
+      <w:fldChar w:fldCharType="begin"/>
+    </w:r>
+    <w:r>
+      <w:instrText xml:space="preserve"> DOCPROPERTY  "Versão Modelo"  \* MERGEFORMAT </w:instrText>
+    </w:r>
+    <w:r>
+      <w:fldChar w:fldCharType="separate"/>
+    </w:r>
+    <w:r>
+      <w:t>1</w:t>
+    </w:r>
+    <w:r>
+      <w:fldChar w:fldCharType="end"/>
+    </w:r>
   </w:p>
 </w:ftr>
 </file>
@@ -4159,7 +4132,7 @@
               <v:shape id="_x0000_i1025" type="#_x0000_t75" style="width:61.5pt;height:34.5pt">
                 <v:imagedata r:id="rId1" o:title=""/>
               </v:shape>
-              <o:OLEObject Type="Embed" ProgID="Word.Picture.8" ShapeID="_x0000_i1025" DrawAspect="Content" ObjectID="_1823411466" r:id="rId2"/>
+              <o:OLEObject Type="Embed" ProgID="Word.Picture.8" ShapeID="_x0000_i1025" DrawAspect="Content" ObjectID="_1823411969" r:id="rId2"/>
             </w:object>
           </w:r>
         </w:p>
@@ -4288,7 +4261,7 @@
               <v:shape id="_x0000_i1026" type="#_x0000_t75" style="width:61.5pt;height:34.5pt">
                 <v:imagedata r:id="rId1" o:title=""/>
               </v:shape>
-              <o:OLEObject Type="Embed" ProgID="Word.Picture.8" ShapeID="_x0000_i1026" DrawAspect="Content" ObjectID="_1823411467" r:id="rId2"/>
+              <o:OLEObject Type="Embed" ProgID="Word.Picture.8" ShapeID="_x0000_i1026" DrawAspect="Content" ObjectID="_1823411970" r:id="rId2"/>
             </w:object>
           </w:r>
         </w:p>
@@ -4417,7 +4390,7 @@
               <v:shape id="_x0000_i1027" type="#_x0000_t75" style="width:61.5pt;height:34.5pt">
                 <v:imagedata r:id="rId1" o:title=""/>
               </v:shape>
-              <o:OLEObject Type="Embed" ProgID="Word.Picture.8" ShapeID="_x0000_i1027" DrawAspect="Content" ObjectID="_1823411468" r:id="rId2"/>
+              <o:OLEObject Type="Embed" ProgID="Word.Picture.8" ShapeID="_x0000_i1027" DrawAspect="Content" ObjectID="_1823411971" r:id="rId2"/>
             </w:object>
           </w:r>
         </w:p>
@@ -4499,6 +4472,7 @@
           <w:dataBinding w:prefixMappings="xmlns:ns0='http://purl.org/dc/elements/1.1/' xmlns:ns1='http://schemas.openxmlformats.org/package/2006/metadata/core-properties' " w:xpath="/ns1:coreProperties[1]/ns0:title[1]" w:storeItemID="{6C3C8BC8-F283-45AE-878A-BAB7291924A1}"/>
           <w:text/>
         </w:sdtPr>
+        <w:sdtEndPr/>
         <w:sdtContent>
           <w:tc>
             <w:tcPr>
@@ -6658,7 +6632,9 @@
   </w:compat>
   <w:rsids>
     <w:rsidRoot w:val="006F4E9B"/>
+    <w:rsid w:val="000432DB"/>
     <w:rsid w:val="006F4E9B"/>
+    <w:rsid w:val="00C27E01"/>
   </w:rsids>
   <m:mathPr>
     <m:mathFont m:val="Cambria Math"/>
@@ -7399,7 +7375,7 @@
 </file>
 
 <file path=customXml/itemProps1.xml><?xml version="1.0" encoding="utf-8"?>
-<ds:datastoreItem xmlns:ds="http://schemas.openxmlformats.org/officeDocument/2006/customXml" ds:itemID="{54AB2BFA-18D8-486C-8A05-9F7A9FBFA601}">
+<ds:datastoreItem xmlns:ds="http://schemas.openxmlformats.org/officeDocument/2006/customXml" ds:itemID="{32CC9548-767C-47A8-803F-27C3E9866FDA}">
   <ds:schemaRefs>
     <ds:schemaRef ds:uri="http://schemas.openxmlformats.org/officeDocument/2006/bibliography"/>
   </ds:schemaRefs>

</xml_diff>